<commit_message>
adding locations from simulated database to map and colourcoding - UI changes
</commit_message>
<xml_diff>
--- a/Relevant Work.docx
+++ b/Relevant Work.docx
@@ -46,7 +46,17 @@
           <w:szCs w:val="26"/>
           <w:u w:val="single"/>
         </w:rPr>
-        <w:t>EAs for routing problems - what is there, what are the strengths/weaknesses</w:t>
+        <w:t>G</w:t>
+      </w:r>
+      <w:r>
+        <w:rPr>
+          <w:rFonts w:ascii="AppleSystemUIFont" w:hAnsi="AppleSystemUIFont" w:cs="AppleSystemUIFont"/>
+          <w:kern w:val="0"/>
+          <w:sz w:val="26"/>
+          <w:szCs w:val="26"/>
+          <w:u w:val="single"/>
+        </w:rPr>
+        <w:t>As for routing problems - what is there, what are the strengths/weaknesses</w:t>
       </w:r>
     </w:p>
     <w:p>
@@ -61,6 +71,42 @@
           <w:szCs w:val="26"/>
         </w:rPr>
       </w:pPr>
+      <w:r>
+        <w:rPr>
+          <w:rFonts w:ascii="AppleSystemUIFont" w:hAnsi="AppleSystemUIFont" w:cs="AppleSystemUIFont"/>
+          <w:kern w:val="0"/>
+          <w:sz w:val="26"/>
+          <w:szCs w:val="26"/>
+        </w:rPr>
+        <w:t xml:space="preserve">Genetic Algorithms </w:t>
+      </w:r>
+      <w:r>
+        <w:rPr>
+          <w:rFonts w:ascii="AppleSystemUIFont" w:hAnsi="AppleSystemUIFont" w:cs="AppleSystemUIFont"/>
+          <w:kern w:val="0"/>
+          <w:sz w:val="26"/>
+          <w:szCs w:val="26"/>
+        </w:rPr>
+        <w:t xml:space="preserve">(GAs) </w:t>
+      </w:r>
+      <w:r>
+        <w:rPr>
+          <w:rFonts w:ascii="AppleSystemUIFont" w:hAnsi="AppleSystemUIFont" w:cs="AppleSystemUIFont"/>
+          <w:kern w:val="0"/>
+          <w:sz w:val="26"/>
+          <w:szCs w:val="26"/>
+        </w:rPr>
+        <w:t xml:space="preserve">are </w:t>
+      </w:r>
+      <w:r>
+        <w:rPr>
+          <w:rFonts w:ascii="AppleSystemUIFont" w:hAnsi="AppleSystemUIFont" w:cs="AppleSystemUIFont"/>
+          <w:kern w:val="0"/>
+          <w:sz w:val="26"/>
+          <w:szCs w:val="26"/>
+        </w:rPr>
+        <w:t xml:space="preserve">a form of Evolutionary Algorithm that provide solutions to optimization problems in Machine Learning. De Camargo et al. highlight in their 2019 work that this is the case because </w:t>
+      </w:r>
     </w:p>
     <w:p>
       <w:pPr>

</xml_diff>